<commit_message>
Added & Updated Vorlage
</commit_message>
<xml_diff>
--- a/LB2_Vorlage_Anforderung_V2.0.docx
+++ b/LB2_Vorlage_Anforderung_V2.0.docx
@@ -4,7 +4,7 @@
   <w:body>
     <w:p>
       <w:pPr>
-        <w:pStyle w:val="berschrift1"/>
+        <w:pStyle w:val="Heading1"/>
       </w:pPr>
       <w:r>
         <w:t>Teilnehmer/innen</w:t>
@@ -80,7 +80,7 @@
                 <w:color w:val="0070C0"/>
                 <w:sz w:val="18"/>
               </w:rPr>
-              <w:t>, AP...</w:t>
+              <w:t>-24C</w:t>
             </w:r>
           </w:p>
         </w:tc>
@@ -112,11 +112,10 @@
             </w:pPr>
             <w:r>
               <w:rPr>
-                <w:color w:val="0070C0"/>
                 <w:sz w:val="18"/>
                 <w:szCs w:val="18"/>
               </w:rPr>
-              <w:t>Namen</w:t>
+              <w:t>Giovanni, Agustin</w:t>
             </w:r>
           </w:p>
         </w:tc>
@@ -124,7 +123,7 @@
     </w:tbl>
     <w:p>
       <w:pPr>
-        <w:pStyle w:val="berschrift1"/>
+        <w:pStyle w:val="Heading1"/>
       </w:pPr>
       <w:r>
         <w:t>Anforderungsdefinition</w:t>
@@ -267,7 +266,7 @@
           </w:tcPr>
           <w:p>
             <w:pPr>
-              <w:pStyle w:val="berschrift2"/>
+              <w:pStyle w:val="Heading2"/>
               <w:numPr>
                 <w:ilvl w:val="0"/>
                 <w:numId w:val="0"/>
@@ -316,7 +315,25 @@
                 <w:color w:val="0070C0"/>
                 <w:sz w:val="20"/>
               </w:rPr>
-              <w:t xml:space="preserve"> sollen  .....</w:t>
+              <w:t xml:space="preserve"> sollen </w:t>
+            </w:r>
+            <w:proofErr w:type="gramStart"/>
+            <w:r>
+              <w:rPr>
+                <w:rFonts w:cs="Arial"/>
+                <w:color w:val="0070C0"/>
+                <w:sz w:val="20"/>
+              </w:rPr>
+              <w:t xml:space="preserve"> ....</w:t>
+            </w:r>
+            <w:proofErr w:type="gramEnd"/>
+            <w:r>
+              <w:rPr>
+                <w:rFonts w:cs="Arial"/>
+                <w:color w:val="0070C0"/>
+                <w:sz w:val="20"/>
+              </w:rPr>
+              <w:t>.</w:t>
             </w:r>
             <w:r>
               <w:rPr>
@@ -329,7 +346,7 @@
           </w:p>
           <w:p>
             <w:pPr>
-              <w:pStyle w:val="berschrift3"/>
+              <w:pStyle w:val="Heading3"/>
               <w:numPr>
                 <w:ilvl w:val="0"/>
                 <w:numId w:val="0"/>
@@ -371,7 +388,7 @@
           </w:p>
           <w:p>
             <w:pPr>
-              <w:pStyle w:val="Listenabsatz"/>
+              <w:pStyle w:val="ListParagraph"/>
               <w:rPr>
                 <w:rFonts w:ascii="Arial" w:hAnsi="Arial" w:cs="Arial"/>
                 <w:color w:val="0070C0"/>
@@ -389,7 +406,7 @@
           </w:p>
           <w:p>
             <w:pPr>
-              <w:pStyle w:val="Listenabsatz"/>
+              <w:pStyle w:val="ListParagraph"/>
               <w:rPr>
                 <w:rFonts w:ascii="Arial" w:hAnsi="Arial" w:cs="Arial"/>
                 <w:color w:val="0070C0"/>
@@ -486,7 +503,7 @@
           </w:p>
           <w:p>
             <w:pPr>
-              <w:pStyle w:val="Listenabsatz"/>
+              <w:pStyle w:val="ListParagraph"/>
               <w:numPr>
                 <w:ilvl w:val="0"/>
                 <w:numId w:val="26"/>
@@ -551,7 +568,7 @@
           </w:p>
           <w:p>
             <w:pPr>
-              <w:pStyle w:val="Listenabsatz"/>
+              <w:pStyle w:val="ListParagraph"/>
               <w:numPr>
                 <w:ilvl w:val="0"/>
                 <w:numId w:val="26"/>
@@ -602,7 +619,7 @@
           </w:p>
           <w:p>
             <w:pPr>
-              <w:pStyle w:val="Listenabsatz"/>
+              <w:pStyle w:val="ListParagraph"/>
               <w:numPr>
                 <w:ilvl w:val="0"/>
                 <w:numId w:val="26"/>
@@ -659,7 +676,7 @@
           </w:p>
           <w:p>
             <w:pPr>
-              <w:pStyle w:val="Listenabsatz"/>
+              <w:pStyle w:val="ListParagraph"/>
               <w:numPr>
                 <w:ilvl w:val="0"/>
                 <w:numId w:val="26"/>
@@ -716,7 +733,7 @@
           </w:p>
           <w:p>
             <w:pPr>
-              <w:pStyle w:val="Listenabsatz"/>
+              <w:pStyle w:val="ListParagraph"/>
               <w:numPr>
                 <w:ilvl w:val="0"/>
                 <w:numId w:val="26"/>
@@ -1003,6 +1020,7 @@
               </w:rPr>
               <w:t>Folgende Features sind vorab untersucht worden und</w:t>
             </w:r>
+            <w:proofErr w:type="gramStart"/>
             <w:r>
               <w:rPr>
                 <w:rFonts w:cs="Arial"/>
@@ -1011,6 +1029,7 @@
               </w:rPr>
               <w:t xml:space="preserve"> ....</w:t>
             </w:r>
+            <w:proofErr w:type="gramEnd"/>
             <w:r>
               <w:rPr>
                 <w:rFonts w:cs="Arial"/>
@@ -1045,6 +1064,7 @@
                 <w:b/>
               </w:rPr>
             </w:pPr>
+            <w:proofErr w:type="gramStart"/>
             <w:r>
               <w:rPr>
                 <w:b/>
@@ -1052,6 +1072,7 @@
               <w:lastRenderedPageBreak/>
               <w:t>MUSS</w:t>
             </w:r>
+            <w:proofErr w:type="gramEnd"/>
           </w:p>
           <w:p>
             <w:pPr>
@@ -1330,7 +1351,7 @@
           </w:p>
           <w:p>
             <w:pPr>
-              <w:pStyle w:val="Listenabsatz"/>
+              <w:pStyle w:val="ListParagraph"/>
               <w:spacing w:before="120" w:after="120"/>
             </w:pPr>
           </w:p>
@@ -1384,12 +1405,14 @@
                 <w:b/>
               </w:rPr>
             </w:pPr>
+            <w:proofErr w:type="gramStart"/>
             <w:r>
               <w:rPr>
                 <w:b/>
               </w:rPr>
               <w:t>KANN</w:t>
             </w:r>
+            <w:proofErr w:type="gramEnd"/>
           </w:p>
           <w:p>
             <w:pPr>
@@ -1635,7 +1658,7 @@
     </w:p>
     <w:p>
       <w:pPr>
-        <w:pStyle w:val="Listenabsatz"/>
+        <w:pStyle w:val="ListParagraph"/>
         <w:numPr>
           <w:ilvl w:val="0"/>
           <w:numId w:val="22"/>
@@ -1659,6 +1682,7 @@
         </w:rPr>
         <w:t xml:space="preserve">Ein </w:t>
       </w:r>
+      <w:proofErr w:type="gramStart"/>
       <w:r>
         <w:rPr>
           <w:b/>
@@ -1679,6 +1703,7 @@
         </w:rPr>
         <w:t>Aktivitätsdiagramm</w:t>
       </w:r>
+      <w:proofErr w:type="gramEnd"/>
       <w:r>
         <w:rPr>
           <w:bCs/>
@@ -1692,7 +1717,7 @@
     </w:p>
     <w:p>
       <w:pPr>
-        <w:pStyle w:val="Listenabsatz"/>
+        <w:pStyle w:val="ListParagraph"/>
         <w:numPr>
           <w:ilvl w:val="0"/>
           <w:numId w:val="22"/>
@@ -1754,7 +1779,29 @@
           <w:color w:val="FF0000"/>
           <w:sz w:val="28"/>
         </w:rPr>
-        <w:t xml:space="preserve"> (Modell, Prompt ), mit </w:t>
+        <w:t xml:space="preserve"> (Modell, </w:t>
+      </w:r>
+      <w:proofErr w:type="gramStart"/>
+      <w:r>
+        <w:rPr>
+          <w:bCs/>
+          <w:i/>
+          <w:iCs/>
+          <w:color w:val="FF0000"/>
+          <w:sz w:val="28"/>
+        </w:rPr>
+        <w:t>Prompt )</w:t>
+      </w:r>
+      <w:proofErr w:type="gramEnd"/>
+      <w:r>
+        <w:rPr>
+          <w:bCs/>
+          <w:i/>
+          <w:iCs/>
+          <w:color w:val="FF0000"/>
+          <w:sz w:val="28"/>
+        </w:rPr>
+        <w:t xml:space="preserve">, mit </w:t>
       </w:r>
       <w:r>
         <w:rPr>
@@ -1811,7 +1858,7 @@
     </w:p>
     <w:p>
       <w:pPr>
-        <w:pStyle w:val="berschrift1"/>
+        <w:pStyle w:val="Heading1"/>
       </w:pPr>
       <w:r>
         <w:lastRenderedPageBreak/>
@@ -1859,12 +1906,12 @@
     </w:p>
     <w:p>
       <w:pPr>
-        <w:pStyle w:val="Textkrper"/>
+        <w:pStyle w:val="BodyText"/>
       </w:pPr>
     </w:p>
     <w:p>
       <w:pPr>
-        <w:pStyle w:val="Textkrper"/>
+        <w:pStyle w:val="BodyText"/>
       </w:pPr>
       <w:r>
         <w:t>Für</w:t>
@@ -1892,12 +1939,12 @@
     </w:p>
     <w:p>
       <w:pPr>
-        <w:pStyle w:val="Textkrper"/>
+        <w:pStyle w:val="BodyText"/>
       </w:pPr>
     </w:p>
     <w:p>
       <w:pPr>
-        <w:pStyle w:val="berschrift2"/>
+        <w:pStyle w:val="Heading2"/>
       </w:pPr>
       <w:r>
         <w:t>Installation</w:t>
@@ -1925,7 +1972,7 @@
     </w:p>
     <w:p>
       <w:pPr>
-        <w:pStyle w:val="berschrift2"/>
+        <w:pStyle w:val="Heading2"/>
       </w:pPr>
       <w:r>
         <w:t>Infos zu internen Funktionen und Dateien</w:t>
@@ -1939,7 +1986,15 @@
         <w:t>/Daten</w:t>
       </w:r>
       <w:r>
-        <w:t xml:space="preserve"> sind in den verschiedene Dateien abgelegt und rufen sich </w:t>
+        <w:t xml:space="preserve"> sind </w:t>
+      </w:r>
+      <w:proofErr w:type="gramStart"/>
+      <w:r>
+        <w:t>in den verschiedene Dateien</w:t>
+      </w:r>
+      <w:proofErr w:type="gramEnd"/>
+      <w:r>
+        <w:t xml:space="preserve"> abgelegt und rufen sich </w:t>
       </w:r>
       <w:r>
         <w:t>(</w:t>
@@ -1976,12 +2031,8 @@
       </w:r>
     </w:p>
     <w:sectPr>
-      <w:headerReference w:type="even" r:id="rId9"/>
-      <w:headerReference w:type="default" r:id="rId10"/>
-      <w:footerReference w:type="even" r:id="rId11"/>
-      <w:footerReference w:type="default" r:id="rId12"/>
-      <w:headerReference w:type="first" r:id="rId13"/>
-      <w:footerReference w:type="first" r:id="rId14"/>
+      <w:headerReference w:type="default" r:id="rId9"/>
+      <w:footerReference w:type="default" r:id="rId10"/>
       <w:pgSz w:w="11906" w:h="16838" w:code="9"/>
       <w:pgMar w:top="1985" w:right="1134" w:bottom="1985" w:left="1418" w:header="851" w:footer="567" w:gutter="0"/>
       <w:cols w:space="567"/>
@@ -2013,19 +2064,9 @@
 <w:ftr xmlns:wpc="http://schemas.microsoft.com/office/word/2010/wordprocessingCanvas" xmlns:cx="http://schemas.microsoft.com/office/drawing/2014/chartex" xmlns:cx1="http://schemas.microsoft.com/office/drawing/2015/9/8/chartex" xmlns:cx2="http://schemas.microsoft.com/office/drawing/2015/10/21/chartex" xmlns:cx3="http://schemas.microsoft.com/office/drawing/2016/5/9/chartex" xmlns:cx4="http://schemas.microsoft.com/office/drawing/2016/5/10/chartex" xmlns:cx5="http://schemas.microsoft.com/office/drawing/2016/5/11/chartex" xmlns:cx6="http://schemas.microsoft.com/office/drawing/2016/5/12/chartex" xmlns:cx7="http://schemas.microsoft.com/office/drawing/2016/5/13/chartex" xmlns:cx8="http://schemas.microsoft.com/office/drawing/2016/5/14/chartex" xmlns:mc="http://schemas.openxmlformats.org/markup-compatibility/2006" xmlns:aink="http://schemas.microsoft.com/office/drawing/2016/ink" xmlns:am3d="http://schemas.microsoft.com/office/drawing/2017/model3d" xmlns:o="urn:schemas-microsoft-com:office:office" xmlns:oel="http://schemas.microsoft.com/office/2019/extlst" xmlns:r="http://schemas.openxmlformats.org/officeDocument/2006/relationships" xmlns:m="http://schemas.openxmlformats.org/officeDocument/2006/math" xmlns:v="urn:schemas-microsoft-com:vml" xmlns:wp14="http://schemas.microsoft.com/office/word/2010/wordprocessingDrawing" xmlns:wp="http://schemas.openxmlformats.org/drawingml/2006/wordprocessingDrawing" xmlns:w10="urn:schemas-microsoft-com:office:word" xmlns:w="http://schemas.openxmlformats.org/wordprocessingml/2006/main" xmlns:w14="http://schemas.microsoft.com/office/word/2010/wordml" xmlns:w15="http://schemas.microsoft.com/office/word/2012/wordml" xmlns:w16cex="http://schemas.microsoft.com/office/word/2018/wordml/cex" xmlns:w16cid="http://schemas.microsoft.com/office/word/2016/wordml/cid" xmlns:w16="http://schemas.microsoft.com/office/word/2018/wordml" xmlns:w16du="http://schemas.microsoft.com/office/word/2023/wordml/word16du" xmlns:w16sdtdh="http://schemas.microsoft.com/office/word/2020/wordml/sdtdatahash" xmlns:w16sdtfl="http://schemas.microsoft.com/office/word/2024/wordml/sdtformatlock" xmlns:w16se="http://schemas.microsoft.com/office/word/2015/wordml/symex" xmlns:wpg="http://schemas.microsoft.com/office/word/2010/wordprocessingGroup" xmlns:wpi="http://schemas.microsoft.com/office/word/2010/wordprocessingInk" xmlns:wne="http://schemas.microsoft.com/office/word/2006/wordml" xmlns:wps="http://schemas.microsoft.com/office/word/2010/wordprocessingShape" mc:Ignorable="w14 w15 w16se w16cid w16 w16cex w16sdtdh w16sdtfl w16du wp14">
   <w:p>
     <w:pPr>
-      <w:pStyle w:val="Fuzeile"/>
-    </w:pPr>
-  </w:p>
-</w:ftr>
-</file>
-
-<file path=word/footer2.xml><?xml version="1.0" encoding="utf-8"?>
-<w:ftr xmlns:wpc="http://schemas.microsoft.com/office/word/2010/wordprocessingCanvas" xmlns:cx="http://schemas.microsoft.com/office/drawing/2014/chartex" xmlns:cx1="http://schemas.microsoft.com/office/drawing/2015/9/8/chartex" xmlns:cx2="http://schemas.microsoft.com/office/drawing/2015/10/21/chartex" xmlns:cx3="http://schemas.microsoft.com/office/drawing/2016/5/9/chartex" xmlns:cx4="http://schemas.microsoft.com/office/drawing/2016/5/10/chartex" xmlns:cx5="http://schemas.microsoft.com/office/drawing/2016/5/11/chartex" xmlns:cx6="http://schemas.microsoft.com/office/drawing/2016/5/12/chartex" xmlns:cx7="http://schemas.microsoft.com/office/drawing/2016/5/13/chartex" xmlns:cx8="http://schemas.microsoft.com/office/drawing/2016/5/14/chartex" xmlns:mc="http://schemas.openxmlformats.org/markup-compatibility/2006" xmlns:aink="http://schemas.microsoft.com/office/drawing/2016/ink" xmlns:am3d="http://schemas.microsoft.com/office/drawing/2017/model3d" xmlns:o="urn:schemas-microsoft-com:office:office" xmlns:oel="http://schemas.microsoft.com/office/2019/extlst" xmlns:r="http://schemas.openxmlformats.org/officeDocument/2006/relationships" xmlns:m="http://schemas.openxmlformats.org/officeDocument/2006/math" xmlns:v="urn:schemas-microsoft-com:vml" xmlns:wp14="http://schemas.microsoft.com/office/word/2010/wordprocessingDrawing" xmlns:wp="http://schemas.openxmlformats.org/drawingml/2006/wordprocessingDrawing" xmlns:w10="urn:schemas-microsoft-com:office:word" xmlns:w="http://schemas.openxmlformats.org/wordprocessingml/2006/main" xmlns:w14="http://schemas.microsoft.com/office/word/2010/wordml" xmlns:w15="http://schemas.microsoft.com/office/word/2012/wordml" xmlns:w16cex="http://schemas.microsoft.com/office/word/2018/wordml/cex" xmlns:w16cid="http://schemas.microsoft.com/office/word/2016/wordml/cid" xmlns:w16="http://schemas.microsoft.com/office/word/2018/wordml" xmlns:w16du="http://schemas.microsoft.com/office/word/2023/wordml/word16du" xmlns:w16sdtdh="http://schemas.microsoft.com/office/word/2020/wordml/sdtdatahash" xmlns:w16sdtfl="http://schemas.microsoft.com/office/word/2024/wordml/sdtformatlock" xmlns:w16se="http://schemas.microsoft.com/office/word/2015/wordml/symex" xmlns:wpg="http://schemas.microsoft.com/office/word/2010/wordprocessingGroup" xmlns:wpi="http://schemas.microsoft.com/office/word/2010/wordprocessingInk" xmlns:wne="http://schemas.microsoft.com/office/word/2006/wordml" xmlns:wps="http://schemas.microsoft.com/office/word/2010/wordprocessingShape" mc:Ignorable="w14 w15 w16se w16cid w16 w16cex w16sdtdh w16sdtfl w16du wp14">
-  <w:p>
-    <w:pPr>
-      <w:pStyle w:val="Fuzeile"/>
-      <w:rPr>
-        <w:rStyle w:val="Seitenzahl"/>
+      <w:pStyle w:val="Footer"/>
+      <w:rPr>
+        <w:rStyle w:val="PageNumber"/>
         <w:sz w:val="16"/>
         <w:szCs w:val="16"/>
       </w:rPr>
@@ -2075,7 +2116,7 @@
     </w:r>
     <w:r>
       <w:rPr>
-        <w:rStyle w:val="Seitenzahl"/>
+        <w:rStyle w:val="PageNumber"/>
         <w:sz w:val="16"/>
         <w:szCs w:val="16"/>
       </w:rPr>
@@ -2083,7 +2124,7 @@
     </w:r>
     <w:r>
       <w:rPr>
-        <w:rStyle w:val="Seitenzahl"/>
+        <w:rStyle w:val="PageNumber"/>
         <w:sz w:val="16"/>
         <w:szCs w:val="16"/>
       </w:rPr>
@@ -2091,7 +2132,7 @@
     </w:r>
     <w:r>
       <w:rPr>
-        <w:rStyle w:val="Seitenzahl"/>
+        <w:rStyle w:val="PageNumber"/>
         <w:sz w:val="16"/>
         <w:szCs w:val="16"/>
       </w:rPr>
@@ -2099,7 +2140,7 @@
     </w:r>
     <w:r>
       <w:rPr>
-        <w:rStyle w:val="Seitenzahl"/>
+        <w:rStyle w:val="PageNumber"/>
         <w:noProof/>
         <w:sz w:val="16"/>
         <w:szCs w:val="16"/>
@@ -2108,7 +2149,7 @@
     </w:r>
     <w:r>
       <w:rPr>
-        <w:rStyle w:val="Seitenzahl"/>
+        <w:rStyle w:val="PageNumber"/>
         <w:sz w:val="16"/>
         <w:szCs w:val="16"/>
       </w:rPr>
@@ -2116,7 +2157,7 @@
     </w:r>
     <w:r>
       <w:rPr>
-        <w:rStyle w:val="Seitenzahl"/>
+        <w:rStyle w:val="PageNumber"/>
         <w:sz w:val="16"/>
         <w:szCs w:val="16"/>
       </w:rPr>
@@ -2124,7 +2165,7 @@
     </w:r>
     <w:r>
       <w:rPr>
-        <w:rStyle w:val="Seitenzahl"/>
+        <w:rStyle w:val="PageNumber"/>
         <w:sz w:val="16"/>
         <w:szCs w:val="16"/>
       </w:rPr>
@@ -2132,7 +2173,7 @@
     </w:r>
     <w:r>
       <w:rPr>
-        <w:rStyle w:val="Seitenzahl"/>
+        <w:rStyle w:val="PageNumber"/>
         <w:sz w:val="16"/>
         <w:szCs w:val="16"/>
       </w:rPr>
@@ -2140,7 +2181,7 @@
     </w:r>
     <w:r>
       <w:rPr>
-        <w:rStyle w:val="Seitenzahl"/>
+        <w:rStyle w:val="PageNumber"/>
         <w:sz w:val="16"/>
         <w:szCs w:val="16"/>
       </w:rPr>
@@ -2148,7 +2189,7 @@
     </w:r>
     <w:r>
       <w:rPr>
-        <w:rStyle w:val="Seitenzahl"/>
+        <w:rStyle w:val="PageNumber"/>
         <w:noProof/>
         <w:sz w:val="16"/>
         <w:szCs w:val="16"/>
@@ -2157,7 +2198,7 @@
     </w:r>
     <w:r>
       <w:rPr>
-        <w:rStyle w:val="Seitenzahl"/>
+        <w:rStyle w:val="PageNumber"/>
         <w:sz w:val="16"/>
         <w:szCs w:val="16"/>
       </w:rPr>
@@ -2182,17 +2223,7 @@
   </w:p>
   <w:p>
     <w:pPr>
-      <w:pStyle w:val="Fuzeile"/>
-    </w:pPr>
-  </w:p>
-</w:ftr>
-</file>
-
-<file path=word/footer3.xml><?xml version="1.0" encoding="utf-8"?>
-<w:ftr xmlns:wpc="http://schemas.microsoft.com/office/word/2010/wordprocessingCanvas" xmlns:cx="http://schemas.microsoft.com/office/drawing/2014/chartex" xmlns:cx1="http://schemas.microsoft.com/office/drawing/2015/9/8/chartex" xmlns:cx2="http://schemas.microsoft.com/office/drawing/2015/10/21/chartex" xmlns:cx3="http://schemas.microsoft.com/office/drawing/2016/5/9/chartex" xmlns:cx4="http://schemas.microsoft.com/office/drawing/2016/5/10/chartex" xmlns:cx5="http://schemas.microsoft.com/office/drawing/2016/5/11/chartex" xmlns:cx6="http://schemas.microsoft.com/office/drawing/2016/5/12/chartex" xmlns:cx7="http://schemas.microsoft.com/office/drawing/2016/5/13/chartex" xmlns:cx8="http://schemas.microsoft.com/office/drawing/2016/5/14/chartex" xmlns:mc="http://schemas.openxmlformats.org/markup-compatibility/2006" xmlns:aink="http://schemas.microsoft.com/office/drawing/2016/ink" xmlns:am3d="http://schemas.microsoft.com/office/drawing/2017/model3d" xmlns:o="urn:schemas-microsoft-com:office:office" xmlns:oel="http://schemas.microsoft.com/office/2019/extlst" xmlns:r="http://schemas.openxmlformats.org/officeDocument/2006/relationships" xmlns:m="http://schemas.openxmlformats.org/officeDocument/2006/math" xmlns:v="urn:schemas-microsoft-com:vml" xmlns:wp14="http://schemas.microsoft.com/office/word/2010/wordprocessingDrawing" xmlns:wp="http://schemas.openxmlformats.org/drawingml/2006/wordprocessingDrawing" xmlns:w10="urn:schemas-microsoft-com:office:word" xmlns:w="http://schemas.openxmlformats.org/wordprocessingml/2006/main" xmlns:w14="http://schemas.microsoft.com/office/word/2010/wordml" xmlns:w15="http://schemas.microsoft.com/office/word/2012/wordml" xmlns:w16cex="http://schemas.microsoft.com/office/word/2018/wordml/cex" xmlns:w16cid="http://schemas.microsoft.com/office/word/2016/wordml/cid" xmlns:w16="http://schemas.microsoft.com/office/word/2018/wordml" xmlns:w16du="http://schemas.microsoft.com/office/word/2023/wordml/word16du" xmlns:w16sdtdh="http://schemas.microsoft.com/office/word/2020/wordml/sdtdatahash" xmlns:w16sdtfl="http://schemas.microsoft.com/office/word/2024/wordml/sdtformatlock" xmlns:w16se="http://schemas.microsoft.com/office/word/2015/wordml/symex" xmlns:wpg="http://schemas.microsoft.com/office/word/2010/wordprocessingGroup" xmlns:wpi="http://schemas.microsoft.com/office/word/2010/wordprocessingInk" xmlns:wne="http://schemas.microsoft.com/office/word/2006/wordml" xmlns:wps="http://schemas.microsoft.com/office/word/2010/wordprocessingShape" mc:Ignorable="w14 w15 w16se w16cid w16 w16cex w16sdtdh w16sdtfl w16du wp14">
-  <w:p>
-    <w:pPr>
-      <w:pStyle w:val="Fuzeile"/>
+      <w:pStyle w:val="Footer"/>
     </w:pPr>
   </w:p>
 </w:ftr>
@@ -2221,17 +2252,7 @@
 <w:hdr xmlns:wpc="http://schemas.microsoft.com/office/word/2010/wordprocessingCanvas" xmlns:cx="http://schemas.microsoft.com/office/drawing/2014/chartex" xmlns:cx1="http://schemas.microsoft.com/office/drawing/2015/9/8/chartex" xmlns:cx2="http://schemas.microsoft.com/office/drawing/2015/10/21/chartex" xmlns:cx3="http://schemas.microsoft.com/office/drawing/2016/5/9/chartex" xmlns:cx4="http://schemas.microsoft.com/office/drawing/2016/5/10/chartex" xmlns:cx5="http://schemas.microsoft.com/office/drawing/2016/5/11/chartex" xmlns:cx6="http://schemas.microsoft.com/office/drawing/2016/5/12/chartex" xmlns:cx7="http://schemas.microsoft.com/office/drawing/2016/5/13/chartex" xmlns:cx8="http://schemas.microsoft.com/office/drawing/2016/5/14/chartex" xmlns:mc="http://schemas.openxmlformats.org/markup-compatibility/2006" xmlns:aink="http://schemas.microsoft.com/office/drawing/2016/ink" xmlns:am3d="http://schemas.microsoft.com/office/drawing/2017/model3d" xmlns:o="urn:schemas-microsoft-com:office:office" xmlns:oel="http://schemas.microsoft.com/office/2019/extlst" xmlns:r="http://schemas.openxmlformats.org/officeDocument/2006/relationships" xmlns:m="http://schemas.openxmlformats.org/officeDocument/2006/math" xmlns:v="urn:schemas-microsoft-com:vml" xmlns:wp14="http://schemas.microsoft.com/office/word/2010/wordprocessingDrawing" xmlns:wp="http://schemas.openxmlformats.org/drawingml/2006/wordprocessingDrawing" xmlns:w10="urn:schemas-microsoft-com:office:word" xmlns:w="http://schemas.openxmlformats.org/wordprocessingml/2006/main" xmlns:w14="http://schemas.microsoft.com/office/word/2010/wordml" xmlns:w15="http://schemas.microsoft.com/office/word/2012/wordml" xmlns:w16cex="http://schemas.microsoft.com/office/word/2018/wordml/cex" xmlns:w16cid="http://schemas.microsoft.com/office/word/2016/wordml/cid" xmlns:w16="http://schemas.microsoft.com/office/word/2018/wordml" xmlns:w16du="http://schemas.microsoft.com/office/word/2023/wordml/word16du" xmlns:w16sdtdh="http://schemas.microsoft.com/office/word/2020/wordml/sdtdatahash" xmlns:w16sdtfl="http://schemas.microsoft.com/office/word/2024/wordml/sdtformatlock" xmlns:w16se="http://schemas.microsoft.com/office/word/2015/wordml/symex" xmlns:wpg="http://schemas.microsoft.com/office/word/2010/wordprocessingGroup" xmlns:wpi="http://schemas.microsoft.com/office/word/2010/wordprocessingInk" xmlns:wne="http://schemas.microsoft.com/office/word/2006/wordml" xmlns:wps="http://schemas.microsoft.com/office/word/2010/wordprocessingShape" mc:Ignorable="w14 w15 w16se w16cid w16 w16cex w16sdtdh w16sdtfl w16du wp14">
   <w:p>
     <w:pPr>
-      <w:pStyle w:val="Kopfzeile"/>
-    </w:pPr>
-  </w:p>
-</w:hdr>
-</file>
-
-<file path=word/header2.xml><?xml version="1.0" encoding="utf-8"?>
-<w:hdr xmlns:wpc="http://schemas.microsoft.com/office/word/2010/wordprocessingCanvas" xmlns:cx="http://schemas.microsoft.com/office/drawing/2014/chartex" xmlns:cx1="http://schemas.microsoft.com/office/drawing/2015/9/8/chartex" xmlns:cx2="http://schemas.microsoft.com/office/drawing/2015/10/21/chartex" xmlns:cx3="http://schemas.microsoft.com/office/drawing/2016/5/9/chartex" xmlns:cx4="http://schemas.microsoft.com/office/drawing/2016/5/10/chartex" xmlns:cx5="http://schemas.microsoft.com/office/drawing/2016/5/11/chartex" xmlns:cx6="http://schemas.microsoft.com/office/drawing/2016/5/12/chartex" xmlns:cx7="http://schemas.microsoft.com/office/drawing/2016/5/13/chartex" xmlns:cx8="http://schemas.microsoft.com/office/drawing/2016/5/14/chartex" xmlns:mc="http://schemas.openxmlformats.org/markup-compatibility/2006" xmlns:aink="http://schemas.microsoft.com/office/drawing/2016/ink" xmlns:am3d="http://schemas.microsoft.com/office/drawing/2017/model3d" xmlns:o="urn:schemas-microsoft-com:office:office" xmlns:oel="http://schemas.microsoft.com/office/2019/extlst" xmlns:r="http://schemas.openxmlformats.org/officeDocument/2006/relationships" xmlns:m="http://schemas.openxmlformats.org/officeDocument/2006/math" xmlns:v="urn:schemas-microsoft-com:vml" xmlns:wp14="http://schemas.microsoft.com/office/word/2010/wordprocessingDrawing" xmlns:wp="http://schemas.openxmlformats.org/drawingml/2006/wordprocessingDrawing" xmlns:w10="urn:schemas-microsoft-com:office:word" xmlns:w="http://schemas.openxmlformats.org/wordprocessingml/2006/main" xmlns:w14="http://schemas.microsoft.com/office/word/2010/wordml" xmlns:w15="http://schemas.microsoft.com/office/word/2012/wordml" xmlns:w16cex="http://schemas.microsoft.com/office/word/2018/wordml/cex" xmlns:w16cid="http://schemas.microsoft.com/office/word/2016/wordml/cid" xmlns:w16="http://schemas.microsoft.com/office/word/2018/wordml" xmlns:w16du="http://schemas.microsoft.com/office/word/2023/wordml/word16du" xmlns:w16sdtdh="http://schemas.microsoft.com/office/word/2020/wordml/sdtdatahash" xmlns:w16sdtfl="http://schemas.microsoft.com/office/word/2024/wordml/sdtformatlock" xmlns:w16se="http://schemas.microsoft.com/office/word/2015/wordml/symex" xmlns:wpg="http://schemas.microsoft.com/office/word/2010/wordprocessingGroup" xmlns:wpi="http://schemas.microsoft.com/office/word/2010/wordprocessingInk" xmlns:wne="http://schemas.microsoft.com/office/word/2006/wordml" xmlns:wps="http://schemas.microsoft.com/office/word/2010/wordprocessingShape" mc:Ignorable="w14 w15 w16se w16cid w16 w16cex w16sdtdh w16sdtfl w16du wp14">
-  <w:p>
-    <w:pPr>
-      <w:pStyle w:val="Kopfzeile"/>
+      <w:pStyle w:val="Header"/>
       <w:tabs>
         <w:tab w:val="clear" w:pos="9354"/>
         <w:tab w:val="left" w:pos="5670"/>
@@ -2258,12 +2279,18 @@
       <w:rPr>
         <w:color w:val="0070C0"/>
       </w:rPr>
-      <w:t xml:space="preserve"> Namen</w:t>
+      <w:t xml:space="preserve"> </w:t>
+    </w:r>
+    <w:r>
+      <w:rPr>
+        <w:color w:val="0070C0"/>
+      </w:rPr>
+      <w:t>Giovanni, Agustin</w:t>
     </w:r>
   </w:p>
   <w:p>
     <w:pPr>
-      <w:pStyle w:val="Kopfzeile"/>
+      <w:pStyle w:val="Header"/>
       <w:tabs>
         <w:tab w:val="left" w:pos="2268"/>
       </w:tabs>
@@ -2286,16 +2313,6 @@
       </w:rPr>
       <w:t xml:space="preserve"> Projekt ...</w:t>
     </w:r>
-  </w:p>
-</w:hdr>
-</file>
-
-<file path=word/header3.xml><?xml version="1.0" encoding="utf-8"?>
-<w:hdr xmlns:wpc="http://schemas.microsoft.com/office/word/2010/wordprocessingCanvas" xmlns:cx="http://schemas.microsoft.com/office/drawing/2014/chartex" xmlns:cx1="http://schemas.microsoft.com/office/drawing/2015/9/8/chartex" xmlns:cx2="http://schemas.microsoft.com/office/drawing/2015/10/21/chartex" xmlns:cx3="http://schemas.microsoft.com/office/drawing/2016/5/9/chartex" xmlns:cx4="http://schemas.microsoft.com/office/drawing/2016/5/10/chartex" xmlns:cx5="http://schemas.microsoft.com/office/drawing/2016/5/11/chartex" xmlns:cx6="http://schemas.microsoft.com/office/drawing/2016/5/12/chartex" xmlns:cx7="http://schemas.microsoft.com/office/drawing/2016/5/13/chartex" xmlns:cx8="http://schemas.microsoft.com/office/drawing/2016/5/14/chartex" xmlns:mc="http://schemas.openxmlformats.org/markup-compatibility/2006" xmlns:aink="http://schemas.microsoft.com/office/drawing/2016/ink" xmlns:am3d="http://schemas.microsoft.com/office/drawing/2017/model3d" xmlns:o="urn:schemas-microsoft-com:office:office" xmlns:oel="http://schemas.microsoft.com/office/2019/extlst" xmlns:r="http://schemas.openxmlformats.org/officeDocument/2006/relationships" xmlns:m="http://schemas.openxmlformats.org/officeDocument/2006/math" xmlns:v="urn:schemas-microsoft-com:vml" xmlns:wp14="http://schemas.microsoft.com/office/word/2010/wordprocessingDrawing" xmlns:wp="http://schemas.openxmlformats.org/drawingml/2006/wordprocessingDrawing" xmlns:w10="urn:schemas-microsoft-com:office:word" xmlns:w="http://schemas.openxmlformats.org/wordprocessingml/2006/main" xmlns:w14="http://schemas.microsoft.com/office/word/2010/wordml" xmlns:w15="http://schemas.microsoft.com/office/word/2012/wordml" xmlns:w16cex="http://schemas.microsoft.com/office/word/2018/wordml/cex" xmlns:w16cid="http://schemas.microsoft.com/office/word/2016/wordml/cid" xmlns:w16="http://schemas.microsoft.com/office/word/2018/wordml" xmlns:w16du="http://schemas.microsoft.com/office/word/2023/wordml/word16du" xmlns:w16sdtdh="http://schemas.microsoft.com/office/word/2020/wordml/sdtdatahash" xmlns:w16sdtfl="http://schemas.microsoft.com/office/word/2024/wordml/sdtformatlock" xmlns:w16se="http://schemas.microsoft.com/office/word/2015/wordml/symex" xmlns:wpg="http://schemas.microsoft.com/office/word/2010/wordprocessingGroup" xmlns:wpi="http://schemas.microsoft.com/office/word/2010/wordprocessingInk" xmlns:wne="http://schemas.microsoft.com/office/word/2006/wordml" xmlns:wps="http://schemas.microsoft.com/office/word/2010/wordprocessingShape" mc:Ignorable="w14 w15 w16se w16cid w16 w16cex w16sdtdh w16sdtfl w16du wp14">
-  <w:p>
-    <w:pPr>
-      <w:pStyle w:val="Kopfzeile"/>
-    </w:pPr>
   </w:p>
 </w:hdr>
 </file>
@@ -2444,7 +2461,7 @@
     <w:lvl w:ilvl="0">
       <w:start w:val="1"/>
       <w:numFmt w:val="decimal"/>
-      <w:pStyle w:val="berschrift1"/>
+      <w:pStyle w:val="Heading1"/>
       <w:lvlText w:val="%1"/>
       <w:lvlJc w:val="left"/>
       <w:pPr>
@@ -2454,7 +2471,7 @@
     <w:lvl w:ilvl="1">
       <w:start w:val="1"/>
       <w:numFmt w:val="decimal"/>
-      <w:pStyle w:val="berschrift2"/>
+      <w:pStyle w:val="Heading2"/>
       <w:lvlText w:val="%1.%2"/>
       <w:lvlJc w:val="left"/>
       <w:pPr>
@@ -2464,7 +2481,7 @@
     <w:lvl w:ilvl="2">
       <w:start w:val="1"/>
       <w:numFmt w:val="decimal"/>
-      <w:pStyle w:val="berschrift3"/>
+      <w:pStyle w:val="Heading3"/>
       <w:lvlText w:val="%1.%2.%3"/>
       <w:lvlJc w:val="left"/>
       <w:pPr>
@@ -2474,7 +2491,7 @@
     <w:lvl w:ilvl="3">
       <w:start w:val="1"/>
       <w:numFmt w:val="decimal"/>
-      <w:pStyle w:val="berschrift4"/>
+      <w:pStyle w:val="Heading4"/>
       <w:lvlText w:val="%1.%2.%3.%4"/>
       <w:lvlJc w:val="left"/>
       <w:pPr>
@@ -2484,7 +2501,7 @@
     <w:lvl w:ilvl="4">
       <w:start w:val="1"/>
       <w:numFmt w:val="decimal"/>
-      <w:pStyle w:val="berschrift5"/>
+      <w:pStyle w:val="Heading5"/>
       <w:lvlText w:val="%1.%2.%3.%4.%5"/>
       <w:lvlJc w:val="left"/>
       <w:pPr>
@@ -2494,7 +2511,7 @@
     <w:lvl w:ilvl="5">
       <w:start w:val="1"/>
       <w:numFmt w:val="decimal"/>
-      <w:pStyle w:val="berschrift6"/>
+      <w:pStyle w:val="Heading6"/>
       <w:lvlText w:val="%1.%2.%3.%4.%5.%6"/>
       <w:lvlJc w:val="left"/>
       <w:pPr>
@@ -2504,7 +2521,7 @@
     <w:lvl w:ilvl="6">
       <w:start w:val="1"/>
       <w:numFmt w:val="decimal"/>
-      <w:pStyle w:val="berschrift7"/>
+      <w:pStyle w:val="Heading7"/>
       <w:lvlText w:val="%1.%2.%3.%4.%5.%6.%7"/>
       <w:lvlJc w:val="left"/>
       <w:pPr>
@@ -2514,7 +2531,7 @@
     <w:lvl w:ilvl="7">
       <w:start w:val="1"/>
       <w:numFmt w:val="decimal"/>
-      <w:pStyle w:val="berschrift8"/>
+      <w:pStyle w:val="Heading8"/>
       <w:lvlText w:val="%1.%2.%3.%4.%5.%6.%7.%8"/>
       <w:lvlJc w:val="left"/>
       <w:pPr>
@@ -2524,7 +2541,7 @@
     <w:lvl w:ilvl="8">
       <w:start w:val="1"/>
       <w:numFmt w:val="decimal"/>
-      <w:pStyle w:val="berschrift9"/>
+      <w:pStyle w:val="Heading9"/>
       <w:lvlText w:val="%1.%2.%3.%4.%5.%6.%7.%8.%9"/>
       <w:lvlJc w:val="left"/>
       <w:pPr>
@@ -3049,7 +3066,7 @@
     <w:tmpl w:val="09461B72"/>
     <w:lvl w:ilvl="0" w:tplc="94B423CC">
       <w:numFmt w:val="bullet"/>
-      <w:pStyle w:val="Aufzhlungszeichen"/>
+      <w:pStyle w:val="ListBullet"/>
       <w:lvlText w:val=""/>
       <w:lvlJc w:val="left"/>
       <w:pPr>
@@ -5859,7 +5876,7 @@
     <w:lsdException w:name="Mention" w:semiHidden="1" w:unhideWhenUsed="1"/>
     <w:lsdException w:name="Smart Hyperlink" w:semiHidden="1" w:unhideWhenUsed="1"/>
   </w:latentStyles>
-  <w:style w:type="paragraph" w:default="1" w:styleId="Standard">
+  <w:style w:type="paragraph" w:default="1" w:styleId="Normal">
     <w:name w:val="Normal"/>
     <w:qFormat/>
     <w:rsid w:val="004E57A9"/>
@@ -5872,10 +5889,10 @@
       <w:lang w:val="de-CH" w:eastAsia="de-CH"/>
     </w:rPr>
   </w:style>
-  <w:style w:type="paragraph" w:styleId="berschrift1">
+  <w:style w:type="paragraph" w:styleId="Heading1">
     <w:name w:val="heading 1"/>
-    <w:basedOn w:val="Standard"/>
-    <w:next w:val="Textkrper"/>
+    <w:basedOn w:val="Normal"/>
+    <w:next w:val="BodyText"/>
     <w:autoRedefine/>
     <w:qFormat/>
     <w:rsid w:val="000A3F28"/>
@@ -5892,11 +5909,11 @@
       <w:sz w:val="28"/>
     </w:rPr>
   </w:style>
-  <w:style w:type="paragraph" w:styleId="berschrift2">
+  <w:style w:type="paragraph" w:styleId="Heading2">
     <w:name w:val="heading 2"/>
-    <w:basedOn w:val="Standard"/>
-    <w:next w:val="Standard"/>
-    <w:link w:val="berschrift2Zchn"/>
+    <w:basedOn w:val="Normal"/>
+    <w:next w:val="Normal"/>
+    <w:link w:val="Heading2Char"/>
     <w:qFormat/>
     <w:rsid w:val="00A22ADE"/>
     <w:pPr>
@@ -5913,10 +5930,10 @@
       <w:lang w:eastAsia="de-DE"/>
     </w:rPr>
   </w:style>
-  <w:style w:type="paragraph" w:styleId="berschrift3">
+  <w:style w:type="paragraph" w:styleId="Heading3">
     <w:name w:val="heading 3"/>
-    <w:basedOn w:val="Standard"/>
-    <w:next w:val="Standard"/>
+    <w:basedOn w:val="Normal"/>
+    <w:next w:val="Normal"/>
     <w:qFormat/>
     <w:rsid w:val="00A22ADE"/>
     <w:pPr>
@@ -5928,10 +5945,10 @@
       <w:outlineLvl w:val="2"/>
     </w:pPr>
   </w:style>
-  <w:style w:type="paragraph" w:styleId="berschrift4">
+  <w:style w:type="paragraph" w:styleId="Heading4">
     <w:name w:val="heading 4"/>
-    <w:basedOn w:val="Standard"/>
-    <w:next w:val="Standard"/>
+    <w:basedOn w:val="Normal"/>
+    <w:next w:val="Normal"/>
     <w:qFormat/>
     <w:rsid w:val="00A22ADE"/>
     <w:pPr>
@@ -5946,11 +5963,11 @@
       <w:i/>
     </w:rPr>
   </w:style>
-  <w:style w:type="paragraph" w:styleId="berschrift5">
+  <w:style w:type="paragraph" w:styleId="Heading5">
     <w:name w:val="heading 5"/>
-    <w:basedOn w:val="Standard"/>
-    <w:next w:val="Standard"/>
-    <w:link w:val="berschrift5Zchn"/>
+    <w:basedOn w:val="Normal"/>
+    <w:next w:val="Normal"/>
+    <w:link w:val="Heading5Char"/>
     <w:uiPriority w:val="9"/>
     <w:semiHidden/>
     <w:unhideWhenUsed/>
@@ -5971,11 +5988,11 @@
       <w:color w:val="243F60" w:themeColor="accent1" w:themeShade="7F"/>
     </w:rPr>
   </w:style>
-  <w:style w:type="paragraph" w:styleId="berschrift6">
+  <w:style w:type="paragraph" w:styleId="Heading6">
     <w:name w:val="heading 6"/>
-    <w:basedOn w:val="Standard"/>
-    <w:next w:val="Standard"/>
-    <w:link w:val="berschrift6Zchn"/>
+    <w:basedOn w:val="Normal"/>
+    <w:next w:val="Normal"/>
+    <w:link w:val="Heading6Char"/>
     <w:uiPriority w:val="9"/>
     <w:semiHidden/>
     <w:unhideWhenUsed/>
@@ -5998,11 +6015,11 @@
       <w:color w:val="243F60" w:themeColor="accent1" w:themeShade="7F"/>
     </w:rPr>
   </w:style>
-  <w:style w:type="paragraph" w:styleId="berschrift7">
+  <w:style w:type="paragraph" w:styleId="Heading7">
     <w:name w:val="heading 7"/>
-    <w:basedOn w:val="Standard"/>
-    <w:next w:val="Standard"/>
-    <w:link w:val="berschrift7Zchn"/>
+    <w:basedOn w:val="Normal"/>
+    <w:next w:val="Normal"/>
+    <w:link w:val="Heading7Char"/>
     <w:uiPriority w:val="9"/>
     <w:semiHidden/>
     <w:unhideWhenUsed/>
@@ -6025,11 +6042,11 @@
       <w:color w:val="404040" w:themeColor="text1" w:themeTint="BF"/>
     </w:rPr>
   </w:style>
-  <w:style w:type="paragraph" w:styleId="berschrift8">
+  <w:style w:type="paragraph" w:styleId="Heading8">
     <w:name w:val="heading 8"/>
-    <w:basedOn w:val="Standard"/>
-    <w:next w:val="Standard"/>
-    <w:link w:val="berschrift8Zchn"/>
+    <w:basedOn w:val="Normal"/>
+    <w:next w:val="Normal"/>
+    <w:link w:val="Heading8Char"/>
     <w:uiPriority w:val="9"/>
     <w:semiHidden/>
     <w:unhideWhenUsed/>
@@ -6051,11 +6068,11 @@
       <w:sz w:val="20"/>
     </w:rPr>
   </w:style>
-  <w:style w:type="paragraph" w:styleId="berschrift9">
+  <w:style w:type="paragraph" w:styleId="Heading9">
     <w:name w:val="heading 9"/>
-    <w:basedOn w:val="Standard"/>
-    <w:next w:val="Standard"/>
-    <w:link w:val="berschrift9Zchn"/>
+    <w:basedOn w:val="Normal"/>
+    <w:next w:val="Normal"/>
+    <w:link w:val="Heading9Char"/>
     <w:uiPriority w:val="9"/>
     <w:semiHidden/>
     <w:unhideWhenUsed/>
@@ -6079,13 +6096,13 @@
       <w:sz w:val="20"/>
     </w:rPr>
   </w:style>
-  <w:style w:type="character" w:default="1" w:styleId="Absatz-Standardschriftart">
+  <w:style w:type="character" w:default="1" w:styleId="DefaultParagraphFont">
     <w:name w:val="Default Paragraph Font"/>
     <w:uiPriority w:val="1"/>
     <w:semiHidden/>
     <w:unhideWhenUsed/>
   </w:style>
-  <w:style w:type="table" w:default="1" w:styleId="NormaleTabelle">
+  <w:style w:type="table" w:default="1" w:styleId="TableNormal">
     <w:name w:val="Normal Table"/>
     <w:uiPriority w:val="99"/>
     <w:semiHidden/>
@@ -6100,24 +6117,24 @@
       </w:tblCellMar>
     </w:tblPr>
   </w:style>
-  <w:style w:type="numbering" w:default="1" w:styleId="KeineListe">
+  <w:style w:type="numbering" w:default="1" w:styleId="NoList">
     <w:name w:val="No List"/>
     <w:uiPriority w:val="99"/>
     <w:semiHidden/>
     <w:unhideWhenUsed/>
   </w:style>
-  <w:style w:type="paragraph" w:styleId="Textkrper">
+  <w:style w:type="paragraph" w:styleId="BodyText">
     <w:name w:val="Body Text"/>
-    <w:basedOn w:val="Standard"/>
-    <w:link w:val="TextkrperZchn"/>
+    <w:basedOn w:val="Normal"/>
+    <w:link w:val="BodyTextChar"/>
     <w:pPr>
       <w:spacing w:after="120"/>
     </w:pPr>
   </w:style>
   <w:style w:type="paragraph" w:customStyle="1" w:styleId="Tabellenkopf">
     <w:name w:val="Tabellenkopf"/>
-    <w:basedOn w:val="Standard"/>
-    <w:next w:val="Standard"/>
+    <w:basedOn w:val="Normal"/>
+    <w:next w:val="Normal"/>
     <w:pPr>
       <w:spacing w:before="20" w:after="20"/>
     </w:pPr>
@@ -6127,9 +6144,9 @@
       <w:sz w:val="22"/>
     </w:rPr>
   </w:style>
-  <w:style w:type="paragraph" w:styleId="Kopfzeile">
+  <w:style w:type="paragraph" w:styleId="Header">
     <w:name w:val="header"/>
-    <w:basedOn w:val="Standard"/>
+    <w:basedOn w:val="Normal"/>
     <w:rsid w:val="00CB5454"/>
     <w:pPr>
       <w:tabs>
@@ -6141,10 +6158,10 @@
       <w:b/>
     </w:rPr>
   </w:style>
-  <w:style w:type="paragraph" w:styleId="Fuzeile">
+  <w:style w:type="paragraph" w:styleId="Footer">
     <w:name w:val="footer"/>
-    <w:basedOn w:val="Standard"/>
-    <w:next w:val="Standard"/>
+    <w:basedOn w:val="Normal"/>
+    <w:next w:val="Normal"/>
     <w:pPr>
       <w:tabs>
         <w:tab w:val="right" w:pos="9356"/>
@@ -6158,15 +6175,15 @@
   </w:style>
   <w:style w:type="paragraph" w:customStyle="1" w:styleId="Tabelleneintrag">
     <w:name w:val="Tabelleneintrag"/>
-    <w:basedOn w:val="Standard"/>
+    <w:basedOn w:val="Normal"/>
     <w:rPr>
       <w:sz w:val="22"/>
     </w:rPr>
   </w:style>
   <w:style w:type="paragraph" w:customStyle="1" w:styleId="Dazwischen">
     <w:name w:val="Dazwischen"/>
-    <w:basedOn w:val="Standard"/>
-    <w:next w:val="Standard"/>
+    <w:basedOn w:val="Normal"/>
+    <w:next w:val="Normal"/>
     <w:pPr>
       <w:spacing w:before="0" w:after="0"/>
     </w:pPr>
@@ -6176,20 +6193,20 @@
   </w:style>
   <w:style w:type="paragraph" w:customStyle="1" w:styleId="Fusszeile-2">
     <w:name w:val="Fusszeile-2"/>
-    <w:basedOn w:val="Fuzeile"/>
-    <w:next w:val="Standard"/>
+    <w:basedOn w:val="Footer"/>
+    <w:next w:val="Normal"/>
     <w:rPr>
       <w:sz w:val="20"/>
     </w:rPr>
   </w:style>
-  <w:style w:type="character" w:styleId="Seitenzahl">
+  <w:style w:type="character" w:styleId="PageNumber">
     <w:name w:val="page number"/>
-    <w:basedOn w:val="Absatz-Standardschriftart"/>
+    <w:basedOn w:val="DefaultParagraphFont"/>
   </w:style>
   <w:style w:type="paragraph" w:customStyle="1" w:styleId="Kopfzeile-2">
     <w:name w:val="Kopfzeile-2"/>
-    <w:basedOn w:val="Standard"/>
-    <w:next w:val="Standard"/>
+    <w:basedOn w:val="Normal"/>
+    <w:next w:val="Normal"/>
     <w:pPr>
       <w:spacing w:before="120" w:after="0"/>
     </w:pPr>
@@ -6197,9 +6214,9 @@
       <w:sz w:val="20"/>
     </w:rPr>
   </w:style>
-  <w:style w:type="paragraph" w:styleId="Aufzhlungszeichen">
+  <w:style w:type="paragraph" w:styleId="ListBullet">
     <w:name w:val="List Bullet"/>
-    <w:basedOn w:val="Standard"/>
+    <w:basedOn w:val="Normal"/>
     <w:rsid w:val="002844A4"/>
     <w:pPr>
       <w:numPr>
@@ -6207,9 +6224,9 @@
       </w:numPr>
     </w:pPr>
   </w:style>
-  <w:style w:type="table" w:styleId="Tabellenraster">
+  <w:style w:type="table" w:styleId="TableGrid">
     <w:name w:val="Table Grid"/>
-    <w:basedOn w:val="NormaleTabelle"/>
+    <w:basedOn w:val="TableNormal"/>
     <w:rsid w:val="00266422"/>
     <w:pPr>
       <w:spacing w:before="60" w:after="60"/>
@@ -6235,7 +6252,7 @@
   </w:style>
   <w:style w:type="paragraph" w:customStyle="1" w:styleId="Lauftext">
     <w:name w:val="Lauftext"/>
-    <w:basedOn w:val="Standard"/>
+    <w:basedOn w:val="Normal"/>
     <w:rsid w:val="00337E19"/>
     <w:pPr>
       <w:spacing w:before="120" w:after="0"/>
@@ -6249,7 +6266,7 @@
   </w:style>
   <w:style w:type="paragraph" w:customStyle="1" w:styleId="TUe2num">
     <w:name w:val="T_Ue2_num"/>
-    <w:basedOn w:val="Standard"/>
+    <w:basedOn w:val="Normal"/>
     <w:rsid w:val="002506B9"/>
     <w:pPr>
       <w:numPr>
@@ -6275,7 +6292,7 @@
     <w:name w:val="Footnote Characters"/>
     <w:rsid w:val="00CA7765"/>
   </w:style>
-  <w:style w:type="character" w:styleId="Funotenzeichen">
+  <w:style w:type="character" w:styleId="FootnoteReference">
     <w:name w:val="footnote reference"/>
     <w:semiHidden/>
     <w:rsid w:val="00CA7765"/>
@@ -6283,9 +6300,9 @@
       <w:vertAlign w:val="superscript"/>
     </w:rPr>
   </w:style>
-  <w:style w:type="paragraph" w:styleId="Funotentext">
+  <w:style w:type="paragraph" w:styleId="FootnoteText">
     <w:name w:val="footnote text"/>
-    <w:basedOn w:val="Standard"/>
+    <w:basedOn w:val="Normal"/>
     <w:semiHidden/>
     <w:rsid w:val="00CA7765"/>
     <w:pPr>
@@ -6298,7 +6315,7 @@
   </w:style>
   <w:style w:type="paragraph" w:customStyle="1" w:styleId="TableContents">
     <w:name w:val="Table Contents"/>
-    <w:basedOn w:val="Standard"/>
+    <w:basedOn w:val="Normal"/>
     <w:rsid w:val="00CA7765"/>
     <w:pPr>
       <w:suppressLineNumbers/>
@@ -6307,10 +6324,10 @@
       <w:sz w:val="22"/>
     </w:rPr>
   </w:style>
-  <w:style w:type="character" w:customStyle="1" w:styleId="berschrift5Zchn">
-    <w:name w:val="Überschrift 5 Zchn"/>
-    <w:basedOn w:val="Absatz-Standardschriftart"/>
-    <w:link w:val="berschrift5"/>
+  <w:style w:type="character" w:customStyle="1" w:styleId="Heading5Char">
+    <w:name w:val="Heading 5 Char"/>
+    <w:basedOn w:val="DefaultParagraphFont"/>
+    <w:link w:val="Heading5"/>
     <w:uiPriority w:val="9"/>
     <w:semiHidden/>
     <w:rsid w:val="00A22ADE"/>
@@ -6321,10 +6338,10 @@
       <w:lang w:val="de-CH" w:eastAsia="de-CH"/>
     </w:rPr>
   </w:style>
-  <w:style w:type="character" w:customStyle="1" w:styleId="berschrift6Zchn">
-    <w:name w:val="Überschrift 6 Zchn"/>
-    <w:basedOn w:val="Absatz-Standardschriftart"/>
-    <w:link w:val="berschrift6"/>
+  <w:style w:type="character" w:customStyle="1" w:styleId="Heading6Char">
+    <w:name w:val="Heading 6 Char"/>
+    <w:basedOn w:val="DefaultParagraphFont"/>
+    <w:link w:val="Heading6"/>
     <w:uiPriority w:val="9"/>
     <w:semiHidden/>
     <w:rsid w:val="00A22ADE"/>
@@ -6337,10 +6354,10 @@
       <w:lang w:val="de-CH" w:eastAsia="de-CH"/>
     </w:rPr>
   </w:style>
-  <w:style w:type="character" w:customStyle="1" w:styleId="berschrift7Zchn">
-    <w:name w:val="Überschrift 7 Zchn"/>
-    <w:basedOn w:val="Absatz-Standardschriftart"/>
-    <w:link w:val="berschrift7"/>
+  <w:style w:type="character" w:customStyle="1" w:styleId="Heading7Char">
+    <w:name w:val="Heading 7 Char"/>
+    <w:basedOn w:val="DefaultParagraphFont"/>
+    <w:link w:val="Heading7"/>
     <w:uiPriority w:val="9"/>
     <w:semiHidden/>
     <w:rsid w:val="00A22ADE"/>
@@ -6353,10 +6370,10 @@
       <w:lang w:val="de-CH" w:eastAsia="de-CH"/>
     </w:rPr>
   </w:style>
-  <w:style w:type="character" w:customStyle="1" w:styleId="berschrift8Zchn">
-    <w:name w:val="Überschrift 8 Zchn"/>
-    <w:basedOn w:val="Absatz-Standardschriftart"/>
-    <w:link w:val="berschrift8"/>
+  <w:style w:type="character" w:customStyle="1" w:styleId="Heading8Char">
+    <w:name w:val="Heading 8 Char"/>
+    <w:basedOn w:val="DefaultParagraphFont"/>
+    <w:link w:val="Heading8"/>
     <w:uiPriority w:val="9"/>
     <w:semiHidden/>
     <w:rsid w:val="00A22ADE"/>
@@ -6366,10 +6383,10 @@
       <w:lang w:val="de-CH" w:eastAsia="de-CH"/>
     </w:rPr>
   </w:style>
-  <w:style w:type="character" w:customStyle="1" w:styleId="berschrift9Zchn">
-    <w:name w:val="Überschrift 9 Zchn"/>
-    <w:basedOn w:val="Absatz-Standardschriftart"/>
-    <w:link w:val="berschrift9"/>
+  <w:style w:type="character" w:customStyle="1" w:styleId="Heading9Char">
+    <w:name w:val="Heading 9 Char"/>
+    <w:basedOn w:val="DefaultParagraphFont"/>
+    <w:link w:val="Heading9"/>
     <w:uiPriority w:val="9"/>
     <w:semiHidden/>
     <w:rsid w:val="00A22ADE"/>
@@ -6381,10 +6398,10 @@
       <w:lang w:val="de-CH" w:eastAsia="de-CH"/>
     </w:rPr>
   </w:style>
-  <w:style w:type="character" w:customStyle="1" w:styleId="berschrift2Zchn">
-    <w:name w:val="Überschrift 2 Zchn"/>
-    <w:basedOn w:val="Absatz-Standardschriftart"/>
-    <w:link w:val="berschrift2"/>
+  <w:style w:type="character" w:customStyle="1" w:styleId="Heading2Char">
+    <w:name w:val="Heading 2 Char"/>
+    <w:basedOn w:val="DefaultParagraphFont"/>
+    <w:link w:val="Heading2"/>
     <w:rsid w:val="00072195"/>
     <w:rPr>
       <w:rFonts w:ascii="Arial" w:hAnsi="Arial"/>
@@ -6395,7 +6412,7 @@
   </w:style>
   <w:style w:type="paragraph" w:customStyle="1" w:styleId="CodeBeispiele">
     <w:name w:val="CodeBeispiele"/>
-    <w:basedOn w:val="Standard"/>
+    <w:basedOn w:val="Normal"/>
     <w:link w:val="CodeBeispieleZchn"/>
     <w:rsid w:val="0016494F"/>
     <w:pPr>
@@ -6425,11 +6442,11 @@
       <w:lang w:val="de-CH"/>
     </w:rPr>
   </w:style>
-  <w:style w:type="paragraph" w:styleId="Titel">
+  <w:style w:type="paragraph" w:styleId="Title">
     <w:name w:val="Title"/>
-    <w:basedOn w:val="Standard"/>
-    <w:next w:val="Standard"/>
-    <w:link w:val="TitelZchn"/>
+    <w:basedOn w:val="Normal"/>
+    <w:next w:val="Normal"/>
+    <w:link w:val="TitleChar"/>
     <w:uiPriority w:val="10"/>
     <w:qFormat/>
     <w:rsid w:val="0016494F"/>
@@ -6445,10 +6462,10 @@
       <w:szCs w:val="56"/>
     </w:rPr>
   </w:style>
-  <w:style w:type="character" w:customStyle="1" w:styleId="TitelZchn">
-    <w:name w:val="Titel Zchn"/>
-    <w:basedOn w:val="Absatz-Standardschriftart"/>
-    <w:link w:val="Titel"/>
+  <w:style w:type="character" w:customStyle="1" w:styleId="TitleChar">
+    <w:name w:val="Title Char"/>
+    <w:basedOn w:val="DefaultParagraphFont"/>
+    <w:link w:val="Title"/>
     <w:uiPriority w:val="10"/>
     <w:rsid w:val="0016494F"/>
     <w:rPr>
@@ -6460,9 +6477,9 @@
       <w:lang w:val="de-CH" w:eastAsia="de-CH"/>
     </w:rPr>
   </w:style>
-  <w:style w:type="paragraph" w:styleId="Listenabsatz">
+  <w:style w:type="paragraph" w:styleId="ListParagraph">
     <w:name w:val="List Paragraph"/>
-    <w:basedOn w:val="Standard"/>
+    <w:basedOn w:val="Normal"/>
     <w:uiPriority w:val="34"/>
     <w:qFormat/>
     <w:rsid w:val="0016494F"/>
@@ -6476,10 +6493,10 @@
       <w:lang w:val="de-DE" w:eastAsia="en-US"/>
     </w:rPr>
   </w:style>
-  <w:style w:type="character" w:customStyle="1" w:styleId="TextkrperZchn">
-    <w:name w:val="Textkörper Zchn"/>
-    <w:basedOn w:val="Absatz-Standardschriftart"/>
-    <w:link w:val="Textkrper"/>
+  <w:style w:type="character" w:customStyle="1" w:styleId="BodyTextChar">
+    <w:name w:val="Body Text Char"/>
+    <w:basedOn w:val="DefaultParagraphFont"/>
+    <w:link w:val="BodyText"/>
     <w:rsid w:val="00ED7719"/>
     <w:rPr>
       <w:rFonts w:ascii="Arial" w:hAnsi="Arial"/>
@@ -6489,7 +6506,7 @@
   </w:style>
   <w:style w:type="character" w:styleId="Hyperlink">
     <w:name w:val="Hyperlink"/>
-    <w:basedOn w:val="Absatz-Standardschriftart"/>
+    <w:basedOn w:val="DefaultParagraphFont"/>
     <w:uiPriority w:val="99"/>
     <w:unhideWhenUsed/>
     <w:rsid w:val="00157354"/>
@@ -6498,9 +6515,9 @@
       <w:u w:val="single"/>
     </w:rPr>
   </w:style>
-  <w:style w:type="character" w:styleId="NichtaufgelsteErwhnung">
+  <w:style w:type="character" w:styleId="UnresolvedMention">
     <w:name w:val="Unresolved Mention"/>
-    <w:basedOn w:val="Absatz-Standardschriftart"/>
+    <w:basedOn w:val="DefaultParagraphFont"/>
     <w:uiPriority w:val="99"/>
     <w:rsid w:val="00157354"/>
     <w:rPr>
@@ -6508,9 +6525,9 @@
       <w:shd w:val="clear" w:color="auto" w:fill="E1DFDD"/>
     </w:rPr>
   </w:style>
-  <w:style w:type="character" w:styleId="BesuchterLink">
+  <w:style w:type="character" w:styleId="FollowedHyperlink">
     <w:name w:val="FollowedHyperlink"/>
-    <w:basedOn w:val="Absatz-Standardschriftart"/>
+    <w:basedOn w:val="DefaultParagraphFont"/>
     <w:uiPriority w:val="99"/>
     <w:semiHidden/>
     <w:unhideWhenUsed/>

</xml_diff>